<commit_message>
am i dumb or what
</commit_message>
<xml_diff>
--- a/Documents/ATHENA - Notes Sharing System.docx
+++ b/Documents/ATHENA - Notes Sharing System.docx
@@ -2022,7 +2022,19 @@
         <w:rPr>
           <w:rFonts w:ascii="Times New Roman" w:eastAsia="Times New Roman" w:hAnsi="Times New Roman" w:cs="Times New Roman"/>
         </w:rPr>
-        <w:t xml:space="preserve"> through development by valuable suggestions, and all the faculty members of the department of Computer Science for their sincere help and support.</w:t>
+        <w:t xml:space="preserve"> through development by valuable suggestions, and all the faculty members of the department of Computer </w:t>
+      </w:r>
+      <w:r>
+        <w:rPr>
+          <w:rFonts w:ascii="Times New Roman" w:eastAsia="Times New Roman" w:hAnsi="Times New Roman" w:cs="Times New Roman"/>
+        </w:rPr>
+        <w:t>Applications</w:t>
+      </w:r>
+      <w:r>
+        <w:rPr>
+          <w:rFonts w:ascii="Times New Roman" w:eastAsia="Times New Roman" w:hAnsi="Times New Roman" w:cs="Times New Roman"/>
+        </w:rPr>
+        <w:t xml:space="preserve"> for their sincere help and support.</w:t>
       </w:r>
     </w:p>
     <w:p>
@@ -7817,7 +7829,7 @@
               </wp:anchor>
             </w:drawing>
           </mc:Choice>
-          <mc:Fallback xmlns:w16sdtfl="http://schemas.microsoft.com/office/word/2024/wordml/sdtformatlock" xmlns:w16du="http://schemas.microsoft.com/office/word/2023/wordml/word16du">
+          <mc:Fallback xmlns:w16du="http://schemas.microsoft.com/office/word/2023/wordml/word16du" xmlns:w16sdtfl="http://schemas.microsoft.com/office/word/2024/wordml/sdtformatlock">
             <w:pict>
               <v:rect w14:anchorId="3E1771A8" id="Rectangle 4" o:spid="_x0000_s1026" style="position:absolute;margin-left:11.15pt;margin-top:11.55pt;width:161.55pt;height:60.4pt;z-index:251660288;visibility:visible;mso-wrap-style:square;mso-height-percent:0;mso-wrap-distance-left:9pt;mso-wrap-distance-top:0;mso-wrap-distance-right:9pt;mso-wrap-distance-bottom:0;mso-position-horizontal:absolute;mso-position-horizontal-relative:text;mso-position-vertical:absolute;mso-position-vertical-relative:text;mso-height-percent:0;mso-height-relative:margin;v-text-anchor:middle" o:gfxdata="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" fillcolor="white [3201]" strokecolor="black [3213]" strokeweight="1.5pt"/>
             </w:pict>
@@ -7979,7 +7991,7 @@
               </wp:anchor>
             </w:drawing>
           </mc:Choice>
-          <mc:Fallback xmlns:w16sdtfl="http://schemas.microsoft.com/office/word/2024/wordml/sdtformatlock" xmlns:w16du="http://schemas.microsoft.com/office/word/2023/wordml/word16du">
+          <mc:Fallback xmlns:w16du="http://schemas.microsoft.com/office/word/2023/wordml/word16du" xmlns:w16sdtfl="http://schemas.microsoft.com/office/word/2024/wordml/sdtformatlock">
             <w:pict>
               <v:shapetype w14:anchorId="1E32C7D9" id="_x0000_t32" coordsize="21600,21600" o:spt="32" o:oned="t" path="m,l21600,21600e" filled="f">
                 <v:path arrowok="t" fillok="f" o:connecttype="none"/>
@@ -8101,7 +8113,7 @@
               </wp:anchor>
             </w:drawing>
           </mc:Choice>
-          <mc:Fallback xmlns:w16sdtfl="http://schemas.microsoft.com/office/word/2024/wordml/sdtformatlock" xmlns:w16du="http://schemas.microsoft.com/office/word/2023/wordml/word16du">
+          <mc:Fallback xmlns:w16du="http://schemas.microsoft.com/office/word/2023/wordml/word16du" xmlns:w16sdtfl="http://schemas.microsoft.com/office/word/2024/wordml/sdtformatlock">
             <w:pict>
               <v:oval w14:anchorId="5C62B386" id="Oval 8" o:spid="_x0000_s1026" style="position:absolute;margin-left:37.75pt;margin-top:.4pt;width:121.15pt;height:68.5pt;z-index:251662336;visibility:visible;mso-wrap-style:square;mso-wrap-distance-left:9pt;mso-wrap-distance-top:0;mso-wrap-distance-right:9pt;mso-wrap-distance-bottom:0;mso-position-horizontal:absolute;mso-position-horizontal-relative:text;mso-position-vertical:absolute;mso-position-vertical-relative:text;v-text-anchor:middle" o:gfxdata="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" fillcolor="white [3201]" strokecolor="black [3213]" strokeweight="1.5pt">
                 <v:stroke joinstyle="miter"/>

</xml_diff>